<commit_message>
Identified 3 data sources
</commit_message>
<xml_diff>
--- a/DataDiscovery.docx
+++ b/DataDiscovery.docx
@@ -9,22 +9,45 @@
     <w:tbl>
       <w:tblPr>
         <w:tblStyle w:val="GridTable1Light-Accent1"/>
-        <w:tblW w:w="0" w:type="auto"/>
+        <w:tblW w:w="10800" w:type="dxa"/>
         <w:tblInd w:w="0" w:type="dxa"/>
         <w:tblLayout w:type="fixed"/>
         <w:tblLook w:val="04A0" w:firstRow="1" w:lastRow="0" w:firstColumn="1" w:lastColumn="0" w:noHBand="0" w:noVBand="1"/>
       </w:tblPr>
       <w:tblGrid>
-        <w:gridCol w:w="2700"/>
-        <w:gridCol w:w="2700"/>
-        <w:gridCol w:w="2700"/>
-        <w:gridCol w:w="2700"/>
+        <w:gridCol w:w="495"/>
+        <w:gridCol w:w="1695"/>
+        <w:gridCol w:w="2145"/>
+        <w:gridCol w:w="2940"/>
+        <w:gridCol w:w="3525"/>
       </w:tblGrid>
       <w:tr>
         <w:tc>
           <w:tcPr>
             <w:cnfStyle w:val="001000000000" w:firstRow="0" w:lastRow="0" w:firstColumn="1" w:lastColumn="0" w:oddVBand="0" w:evenVBand="0" w:oddHBand="0" w:evenHBand="0" w:firstRowFirstColumn="0" w:firstRowLastColumn="0" w:lastRowFirstColumn="0" w:lastRowLastColumn="0"/>
-            <w:tcW w:w="2700" w:type="dxa"/>
+            <w:tcW w:w="495" w:type="dxa"/>
+            <w:tcMar/>
+          </w:tcPr>
+          <w:p>
+            <w:pPr>
+              <w:pStyle w:val="Normal"/>
+            </w:pPr>
+            <w:proofErr w:type="spellStart"/>
+            <w:r>
+              <w:rPr/>
+              <w:t>Sl</w:t>
+            </w:r>
+            <w:proofErr w:type="spellEnd"/>
+            <w:r>
+              <w:rPr/>
+              <w:t xml:space="preserve"> no.</w:t>
+            </w:r>
+          </w:p>
+        </w:tc>
+        <w:tc>
+          <w:tcPr>
+            <w:cnfStyle w:val="000000000000" w:firstRow="0" w:lastRow="0" w:firstColumn="0" w:lastColumn="0" w:oddVBand="0" w:evenVBand="0" w:oddHBand="0" w:evenHBand="0" w:firstRowFirstColumn="0" w:firstRowLastColumn="0" w:lastRowFirstColumn="0" w:lastRowLastColumn="0"/>
+            <w:tcW w:w="1695" w:type="dxa"/>
             <w:tcMar/>
           </w:tcPr>
           <w:p w14:noSpellErr="1">
@@ -40,7 +63,7 @@
         <w:tc>
           <w:tcPr>
             <w:cnfStyle w:val="000000000000" w:firstRow="0" w:lastRow="0" w:firstColumn="0" w:lastColumn="0" w:oddVBand="0" w:evenVBand="0" w:oddHBand="0" w:evenHBand="0" w:firstRowFirstColumn="0" w:firstRowLastColumn="0" w:lastRowFirstColumn="0" w:lastRowLastColumn="0"/>
-            <w:tcW w:w="2700" w:type="dxa"/>
+            <w:tcW w:w="2145" w:type="dxa"/>
             <w:tcMar/>
           </w:tcPr>
           <w:p w14:noSpellErr="1">
@@ -56,7 +79,7 @@
         <w:tc>
           <w:tcPr>
             <w:cnfStyle w:val="000000000000" w:firstRow="0" w:lastRow="0" w:firstColumn="0" w:lastColumn="0" w:oddVBand="0" w:evenVBand="0" w:oddHBand="0" w:evenHBand="0" w:firstRowFirstColumn="0" w:firstRowLastColumn="0" w:lastRowFirstColumn="0" w:lastRowLastColumn="0"/>
-            <w:tcW w:w="2700" w:type="dxa"/>
+            <w:tcW w:w="2940" w:type="dxa"/>
             <w:tcMar/>
           </w:tcPr>
           <w:p w14:noSpellErr="1">
@@ -72,7 +95,7 @@
         <w:tc>
           <w:tcPr>
             <w:cnfStyle w:val="000000000000" w:firstRow="0" w:lastRow="0" w:firstColumn="0" w:lastColumn="0" w:oddVBand="0" w:evenVBand="0" w:oddHBand="0" w:evenHBand="0" w:firstRowFirstColumn="0" w:firstRowLastColumn="0" w:lastRowFirstColumn="0" w:lastRowLastColumn="0"/>
-            <w:tcW w:w="2700" w:type="dxa"/>
+            <w:tcW w:w="3525" w:type="dxa"/>
             <w:tcMar/>
           </w:tcPr>
           <w:p w14:noSpellErr="1">
@@ -101,49 +124,158 @@
         <w:tc>
           <w:tcPr>
             <w:cnfStyle w:val="001000000000" w:firstRow="0" w:lastRow="0" w:firstColumn="1" w:lastColumn="0" w:oddVBand="0" w:evenVBand="0" w:oddHBand="0" w:evenHBand="0" w:firstRowFirstColumn="0" w:firstRowLastColumn="0" w:lastRowFirstColumn="0" w:lastRowLastColumn="0"/>
-            <w:tcW w:w="2700" w:type="dxa"/>
+            <w:tcW w:w="495" w:type="dxa"/>
             <w:tcMar/>
           </w:tcPr>
           <w:p>
             <w:pPr>
               <w:pStyle w:val="Normal"/>
             </w:pPr>
-          </w:p>
-        </w:tc>
-        <w:tc>
-          <w:tcPr>
-            <w:cnfStyle w:val="000000000000" w:firstRow="0" w:lastRow="0" w:firstColumn="0" w:lastColumn="0" w:oddVBand="0" w:evenVBand="0" w:oddHBand="0" w:evenHBand="0" w:firstRowFirstColumn="0" w:firstRowLastColumn="0" w:lastRowFirstColumn="0" w:lastRowLastColumn="0"/>
-            <w:tcW w:w="2700" w:type="dxa"/>
+            <w:r>
+              <w:rPr/>
+              <w:t>1.</w:t>
+            </w:r>
+          </w:p>
+        </w:tc>
+        <w:tc>
+          <w:tcPr>
+            <w:cnfStyle w:val="000000000000" w:firstRow="0" w:lastRow="0" w:firstColumn="0" w:lastColumn="0" w:oddVBand="0" w:evenVBand="0" w:oddHBand="0" w:evenHBand="0" w:firstRowFirstColumn="0" w:firstRowLastColumn="0" w:lastRowFirstColumn="0" w:lastRowLastColumn="0"/>
+            <w:tcW w:w="1695" w:type="dxa"/>
             <w:tcMar/>
           </w:tcPr>
           <w:p>
             <w:pPr>
               <w:pStyle w:val="Normal"/>
             </w:pPr>
-          </w:p>
-        </w:tc>
-        <w:tc>
-          <w:tcPr>
-            <w:cnfStyle w:val="000000000000" w:firstRow="0" w:lastRow="0" w:firstColumn="0" w:lastColumn="0" w:oddVBand="0" w:evenVBand="0" w:oddHBand="0" w:evenHBand="0" w:firstRowFirstColumn="0" w:firstRowLastColumn="0" w:lastRowFirstColumn="0" w:lastRowLastColumn="0"/>
-            <w:tcW w:w="2700" w:type="dxa"/>
-            <w:tcMar/>
-          </w:tcPr>
-          <w:p>
-            <w:pPr>
-              <w:pStyle w:val="Normal"/>
-            </w:pPr>
-          </w:p>
-        </w:tc>
-        <w:tc>
-          <w:tcPr>
-            <w:cnfStyle w:val="000000000000" w:firstRow="0" w:lastRow="0" w:firstColumn="0" w:lastColumn="0" w:oddVBand="0" w:evenVBand="0" w:oddHBand="0" w:evenHBand="0" w:firstRowFirstColumn="0" w:firstRowLastColumn="0" w:lastRowFirstColumn="0" w:lastRowLastColumn="0"/>
-            <w:tcW w:w="2700" w:type="dxa"/>
-            <w:tcMar/>
-          </w:tcPr>
-          <w:p>
-            <w:pPr>
-              <w:pStyle w:val="Normal"/>
-            </w:pPr>
+            <w:r>
+              <w:rPr>
+                <w:rFonts w:ascii="Calibri" w:hAnsi="Calibri" w:eastAsia="Calibri" w:cs="Calibri"/>
+                <w:noProof w:val="0"/>
+                <w:sz w:val="22"/>
+                <w:szCs w:val="22"/>
+                <w:lang w:val="en-US"/>
+              </w:rPr>
+              <w:t>https://lucidrealty.com/homes-for-sale/zipcodes.php</w:t>
+            </w:r>
+          </w:p>
+        </w:tc>
+        <w:tc>
+          <w:tcPr>
+            <w:cnfStyle w:val="000000000000" w:firstRow="0" w:lastRow="0" w:firstColumn="0" w:lastColumn="0" w:oddVBand="0" w:evenVBand="0" w:oddHBand="0" w:evenHBand="0" w:firstRowFirstColumn="0" w:firstRowLastColumn="0" w:lastRowFirstColumn="0" w:lastRowLastColumn="0"/>
+            <w:tcW w:w="2145" w:type="dxa"/>
+            <w:tcMar/>
+          </w:tcPr>
+          <w:p w14:noSpellErr="1">
+            <w:pPr>
+              <w:pStyle w:val="Normal"/>
+            </w:pPr>
+            <w:r>
+              <w:rPr/>
+              <w:t xml:space="preserve">Real Estate - Houses for Rent, </w:t>
+            </w:r>
+            <w:r>
+              <w:rPr/>
+              <w:t>houses for sale</w:t>
+            </w:r>
+          </w:p>
+        </w:tc>
+        <w:tc>
+          <w:tcPr>
+            <w:cnfStyle w:val="000000000000" w:firstRow="0" w:lastRow="0" w:firstColumn="0" w:lastColumn="0" w:oddVBand="0" w:evenVBand="0" w:oddHBand="0" w:evenHBand="0" w:firstRowFirstColumn="0" w:firstRowLastColumn="0" w:lastRowFirstColumn="0" w:lastRowLastColumn="0"/>
+            <w:tcW w:w="2940" w:type="dxa"/>
+            <w:tcMar/>
+          </w:tcPr>
+          <w:p w14:noSpellErr="1">
+            <w:pPr>
+              <w:pStyle w:val="Normal"/>
+            </w:pPr>
+            <w:r>
+              <w:rPr/>
+              <w:t>The dataset represents the details</w:t>
+            </w:r>
+            <w:r>
+              <w:rPr/>
+              <w:t xml:space="preserve"> </w:t>
+            </w:r>
+            <w:r>
+              <w:rPr/>
+              <w:t>of houses for sale/rent in the city of C</w:t>
+            </w:r>
+            <w:r>
+              <w:rPr/>
+              <w:t>hicago</w:t>
+            </w:r>
+            <w:r>
+              <w:rPr/>
+              <w:t>. The data set can be used to retrieve various details about the houses such as value, location, landlord reviews, reliability etc. This can then be used to compare similar house details.</w:t>
+            </w:r>
+          </w:p>
+        </w:tc>
+        <w:tc>
+          <w:tcPr>
+            <w:cnfStyle w:val="000000000000" w:firstRow="0" w:lastRow="0" w:firstColumn="0" w:lastColumn="0" w:oddVBand="0" w:evenVBand="0" w:oddHBand="0" w:evenHBand="0" w:firstRowFirstColumn="0" w:firstRowLastColumn="0" w:lastRowFirstColumn="0" w:lastRowLastColumn="0"/>
+            <w:tcW w:w="3525" w:type="dxa"/>
+            <w:tcMar/>
+          </w:tcPr>
+          <w:p w14:noSpellErr="1">
+            <w:pPr>
+              <w:pStyle w:val="Normal"/>
+              <w:rPr>
+                <w:u w:val="none"/>
+              </w:rPr>
+            </w:pPr>
+            <w:r>
+              <w:rPr/>
+              <w:t xml:space="preserve">The location attributes of this dataset are relevant to the location attributes of the </w:t>
+            </w:r>
+            <w:r>
+              <w:rPr>
+                <w:u w:val="single"/>
+              </w:rPr>
+              <w:t>Crime</w:t>
+            </w:r>
+            <w:r>
+              <w:rPr/>
+              <w:t xml:space="preserve"> dataset. The two can be combined to retrieve information about safety of the </w:t>
+            </w:r>
+            <w:r>
+              <w:rPr/>
+              <w:t>neighbo</w:t>
+            </w:r>
+            <w:r>
+              <w:rPr/>
+              <w:t>rhoods</w:t>
+            </w:r>
+            <w:r>
+              <w:rPr/>
+              <w:t xml:space="preserve"> before purchasing a house</w:t>
+            </w:r>
+            <w:r>
+              <w:rPr/>
+              <w:t xml:space="preserve">. It can also be related to the </w:t>
+            </w:r>
+            <w:r>
+              <w:rPr/>
+              <w:t>D</w:t>
+            </w:r>
+            <w:r>
+              <w:rPr>
+                <w:u w:val="single"/>
+              </w:rPr>
+              <w:t>emographics</w:t>
+            </w:r>
+            <w:r>
+              <w:rPr>
+                <w:u w:val="none"/>
+              </w:rPr>
+              <w:t xml:space="preserve"> dataset to determine the preferred </w:t>
+            </w:r>
+            <w:r>
+              <w:rPr>
+                <w:u w:val="none"/>
+              </w:rPr>
+              <w:t>location and price range for various demographics.</w:t>
+            </w:r>
           </w:p>
         </w:tc>
       </w:tr>
@@ -151,49 +283,211 @@
         <w:tc>
           <w:tcPr>
             <w:cnfStyle w:val="001000000000" w:firstRow="0" w:lastRow="0" w:firstColumn="1" w:lastColumn="0" w:oddVBand="0" w:evenVBand="0" w:oddHBand="0" w:evenHBand="0" w:firstRowFirstColumn="0" w:firstRowLastColumn="0" w:lastRowFirstColumn="0" w:lastRowLastColumn="0"/>
-            <w:tcW w:w="2700" w:type="dxa"/>
+            <w:tcW w:w="495" w:type="dxa"/>
             <w:tcMar/>
           </w:tcPr>
           <w:p>
             <w:pPr>
               <w:pStyle w:val="Normal"/>
             </w:pPr>
-          </w:p>
-        </w:tc>
-        <w:tc>
-          <w:tcPr>
-            <w:cnfStyle w:val="000000000000" w:firstRow="0" w:lastRow="0" w:firstColumn="0" w:lastColumn="0" w:oddVBand="0" w:evenVBand="0" w:oddHBand="0" w:evenHBand="0" w:firstRowFirstColumn="0" w:firstRowLastColumn="0" w:lastRowFirstColumn="0" w:lastRowLastColumn="0"/>
-            <w:tcW w:w="2700" w:type="dxa"/>
+            <w:r>
+              <w:rPr/>
+              <w:t>2.</w:t>
+            </w:r>
+          </w:p>
+        </w:tc>
+        <w:tc>
+          <w:tcPr>
+            <w:cnfStyle w:val="000000000000" w:firstRow="0" w:lastRow="0" w:firstColumn="0" w:lastColumn="0" w:oddVBand="0" w:evenVBand="0" w:oddHBand="0" w:evenHBand="0" w:firstRowFirstColumn="0" w:firstRowLastColumn="0" w:lastRowFirstColumn="0" w:lastRowLastColumn="0"/>
+            <w:tcW w:w="1695" w:type="dxa"/>
             <w:tcMar/>
           </w:tcPr>
           <w:p>
             <w:pPr>
               <w:pStyle w:val="Normal"/>
             </w:pPr>
-          </w:p>
-        </w:tc>
-        <w:tc>
-          <w:tcPr>
-            <w:cnfStyle w:val="000000000000" w:firstRow="0" w:lastRow="0" w:firstColumn="0" w:lastColumn="0" w:oddVBand="0" w:evenVBand="0" w:oddHBand="0" w:evenHBand="0" w:firstRowFirstColumn="0" w:firstRowLastColumn="0" w:lastRowFirstColumn="0" w:lastRowLastColumn="0"/>
-            <w:tcW w:w="2700" w:type="dxa"/>
-            <w:tcMar/>
-          </w:tcPr>
-          <w:p>
-            <w:pPr>
-              <w:pStyle w:val="Normal"/>
-            </w:pPr>
-          </w:p>
-        </w:tc>
-        <w:tc>
-          <w:tcPr>
-            <w:cnfStyle w:val="000000000000" w:firstRow="0" w:lastRow="0" w:firstColumn="0" w:lastColumn="0" w:oddVBand="0" w:evenVBand="0" w:oddHBand="0" w:evenHBand="0" w:firstRowFirstColumn="0" w:firstRowLastColumn="0" w:lastRowFirstColumn="0" w:lastRowLastColumn="0"/>
-            <w:tcW w:w="2700" w:type="dxa"/>
-            <w:tcMar/>
-          </w:tcPr>
-          <w:p>
-            <w:pPr>
-              <w:pStyle w:val="Normal"/>
-            </w:pPr>
+            <w:r>
+              <w:rPr>
+                <w:rFonts w:ascii="Calibri" w:hAnsi="Calibri" w:eastAsia="Calibri" w:cs="Calibri"/>
+                <w:noProof w:val="0"/>
+                <w:sz w:val="22"/>
+                <w:szCs w:val="22"/>
+                <w:lang w:val="en-US"/>
+              </w:rPr>
+              <w:t>https://cps.edu/SchoolData/Pages/SchoolData.aspx</w:t>
+            </w:r>
+          </w:p>
+        </w:tc>
+        <w:tc>
+          <w:tcPr>
+            <w:cnfStyle w:val="000000000000" w:firstRow="0" w:lastRow="0" w:firstColumn="0" w:lastColumn="0" w:oddVBand="0" w:evenVBand="0" w:oddHBand="0" w:evenHBand="0" w:firstRowFirstColumn="0" w:firstRowLastColumn="0" w:lastRowFirstColumn="0" w:lastRowLastColumn="0"/>
+            <w:tcW w:w="2145" w:type="dxa"/>
+            <w:tcMar/>
+          </w:tcPr>
+          <w:p w14:noSpellErr="1">
+            <w:pPr>
+              <w:pStyle w:val="Normal"/>
+            </w:pPr>
+            <w:r>
+              <w:rPr/>
+              <w:t xml:space="preserve">Chicago Public </w:t>
+            </w:r>
+            <w:r>
+              <w:rPr/>
+              <w:t>School</w:t>
+            </w:r>
+            <w:r>
+              <w:rPr/>
+              <w:t xml:space="preserve"> data</w:t>
+            </w:r>
+          </w:p>
+        </w:tc>
+        <w:tc>
+          <w:tcPr>
+            <w:cnfStyle w:val="000000000000" w:firstRow="0" w:lastRow="0" w:firstColumn="0" w:lastColumn="0" w:oddVBand="0" w:evenVBand="0" w:oddHBand="0" w:evenHBand="0" w:firstRowFirstColumn="0" w:firstRowLastColumn="0" w:lastRowFirstColumn="0" w:lastRowLastColumn="0"/>
+            <w:tcW w:w="2940" w:type="dxa"/>
+            <w:tcMar/>
+          </w:tcPr>
+          <w:p w14:noSpellErr="1">
+            <w:pPr>
+              <w:pStyle w:val="Normal"/>
+            </w:pPr>
+            <w:r>
+              <w:rPr/>
+              <w:t xml:space="preserve">The dataset represents the data </w:t>
+            </w:r>
+            <w:r>
+              <w:rPr/>
+              <w:t>agg</w:t>
+            </w:r>
+            <w:r>
+              <w:rPr/>
+              <w:t>regated</w:t>
+            </w:r>
+            <w:r>
+              <w:rPr/>
+              <w:t xml:space="preserve"> for </w:t>
+            </w:r>
+            <w:r>
+              <w:rPr/>
+              <w:t>schoo</w:t>
+            </w:r>
+            <w:r>
+              <w:rPr/>
+              <w:t xml:space="preserve">ls such as accountability reports, </w:t>
+            </w:r>
+            <w:r>
+              <w:rPr/>
+              <w:t>assessment</w:t>
+            </w:r>
+            <w:r>
+              <w:rPr/>
+              <w:t xml:space="preserve"> reports and </w:t>
+            </w:r>
+            <w:r>
+              <w:rPr/>
+              <w:t>demographics</w:t>
+            </w:r>
+            <w:r>
+              <w:rPr/>
+              <w:t>.</w:t>
+            </w:r>
+            <w:r>
+              <w:rPr/>
+              <w:t xml:space="preserve"> This can be used to assess school performances and study overall student performances.</w:t>
+            </w:r>
+            <w:r>
+              <w:rPr/>
+              <w:t xml:space="preserve"> </w:t>
+            </w:r>
+          </w:p>
+        </w:tc>
+        <w:tc>
+          <w:tcPr>
+            <w:cnfStyle w:val="000000000000" w:firstRow="0" w:lastRow="0" w:firstColumn="0" w:lastColumn="0" w:oddVBand="0" w:evenVBand="0" w:oddHBand="0" w:evenHBand="0" w:firstRowFirstColumn="0" w:firstRowLastColumn="0" w:lastRowFirstColumn="0" w:lastRowLastColumn="0"/>
+            <w:tcW w:w="3525" w:type="dxa"/>
+            <w:tcMar/>
+          </w:tcPr>
+          <w:p w14:noSpellErr="1">
+            <w:pPr>
+              <w:pStyle w:val="Normal"/>
+            </w:pPr>
+            <w:r>
+              <w:rPr/>
+              <w:t xml:space="preserve">This dataset can be related to the </w:t>
+            </w:r>
+            <w:r>
+              <w:rPr>
+                <w:u w:val="single"/>
+              </w:rPr>
+              <w:t>Demographics</w:t>
+            </w:r>
+            <w:r>
+              <w:rPr>
+                <w:u w:val="none"/>
+              </w:rPr>
+              <w:t xml:space="preserve"> dataset to study the diversity of an area and the </w:t>
+            </w:r>
+            <w:r>
+              <w:rPr>
+                <w:u w:val="none"/>
+              </w:rPr>
+              <w:t>school's</w:t>
+            </w:r>
+            <w:r>
+              <w:rPr>
+                <w:u w:val="none"/>
+              </w:rPr>
+              <w:t xml:space="preserve"> students attend in an area. The dataset can also be combined with the </w:t>
+            </w:r>
+            <w:r>
+              <w:rPr>
+                <w:u w:val="single"/>
+              </w:rPr>
+              <w:t>Crime</w:t>
+            </w:r>
+            <w:r>
+              <w:rPr>
+                <w:u w:val="none"/>
+              </w:rPr>
+              <w:t xml:space="preserve"> </w:t>
+            </w:r>
+            <w:r>
+              <w:rPr>
+                <w:u w:val="none"/>
+              </w:rPr>
+              <w:t xml:space="preserve">dataset to </w:t>
+            </w:r>
+            <w:r>
+              <w:rPr>
+                <w:u w:val="none"/>
+              </w:rPr>
+              <w:t>correlate</w:t>
+            </w:r>
+            <w:r>
+              <w:rPr>
+                <w:u w:val="none"/>
+              </w:rPr>
+              <w:t xml:space="preserve"> the dropout patterns and crimes involving </w:t>
+            </w:r>
+            <w:r>
+              <w:rPr>
+                <w:u w:val="none"/>
+              </w:rPr>
+              <w:t>juveniles</w:t>
+            </w:r>
+            <w:r>
+              <w:rPr>
+                <w:u w:val="none"/>
+              </w:rPr>
+              <w:t>.</w:t>
+            </w:r>
+            <w:r>
+              <w:rPr>
+                <w:u w:val="none"/>
+              </w:rPr>
+              <w:t xml:space="preserve"> </w:t>
+            </w:r>
           </w:p>
         </w:tc>
       </w:tr>
@@ -201,49 +495,151 @@
         <w:tc>
           <w:tcPr>
             <w:cnfStyle w:val="001000000000" w:firstRow="0" w:lastRow="0" w:firstColumn="1" w:lastColumn="0" w:oddVBand="0" w:evenVBand="0" w:oddHBand="0" w:evenHBand="0" w:firstRowFirstColumn="0" w:firstRowLastColumn="0" w:lastRowFirstColumn="0" w:lastRowLastColumn="0"/>
-            <w:tcW w:w="2700" w:type="dxa"/>
+            <w:tcW w:w="495" w:type="dxa"/>
             <w:tcMar/>
           </w:tcPr>
           <w:p>
             <w:pPr>
               <w:pStyle w:val="Normal"/>
             </w:pPr>
-          </w:p>
-        </w:tc>
-        <w:tc>
-          <w:tcPr>
-            <w:cnfStyle w:val="000000000000" w:firstRow="0" w:lastRow="0" w:firstColumn="0" w:lastColumn="0" w:oddVBand="0" w:evenVBand="0" w:oddHBand="0" w:evenHBand="0" w:firstRowFirstColumn="0" w:firstRowLastColumn="0" w:lastRowFirstColumn="0" w:lastRowLastColumn="0"/>
-            <w:tcW w:w="2700" w:type="dxa"/>
+            <w:r>
+              <w:rPr/>
+              <w:t>3.</w:t>
+            </w:r>
+          </w:p>
+        </w:tc>
+        <w:tc>
+          <w:tcPr>
+            <w:cnfStyle w:val="000000000000" w:firstRow="0" w:lastRow="0" w:firstColumn="0" w:lastColumn="0" w:oddVBand="0" w:evenVBand="0" w:oddHBand="0" w:evenHBand="0" w:firstRowFirstColumn="0" w:firstRowLastColumn="0" w:lastRowFirstColumn="0" w:lastRowLastColumn="0"/>
+            <w:tcW w:w="1695" w:type="dxa"/>
             <w:tcMar/>
           </w:tcPr>
           <w:p>
             <w:pPr>
               <w:pStyle w:val="Normal"/>
             </w:pPr>
-          </w:p>
-        </w:tc>
-        <w:tc>
-          <w:tcPr>
-            <w:cnfStyle w:val="000000000000" w:firstRow="0" w:lastRow="0" w:firstColumn="0" w:lastColumn="0" w:oddVBand="0" w:evenVBand="0" w:oddHBand="0" w:evenHBand="0" w:firstRowFirstColumn="0" w:firstRowLastColumn="0" w:lastRowFirstColumn="0" w:lastRowLastColumn="0"/>
-            <w:tcW w:w="2700" w:type="dxa"/>
-            <w:tcMar/>
-          </w:tcPr>
-          <w:p>
-            <w:pPr>
-              <w:pStyle w:val="Normal"/>
-            </w:pPr>
-          </w:p>
-        </w:tc>
-        <w:tc>
-          <w:tcPr>
-            <w:cnfStyle w:val="000000000000" w:firstRow="0" w:lastRow="0" w:firstColumn="0" w:lastColumn="0" w:oddVBand="0" w:evenVBand="0" w:oddHBand="0" w:evenHBand="0" w:firstRowFirstColumn="0" w:firstRowLastColumn="0" w:lastRowFirstColumn="0" w:lastRowLastColumn="0"/>
-            <w:tcW w:w="2700" w:type="dxa"/>
-            <w:tcMar/>
-          </w:tcPr>
-          <w:p>
-            <w:pPr>
-              <w:pStyle w:val="Normal"/>
-            </w:pPr>
+            <w:r>
+              <w:rPr>
+                <w:rFonts w:ascii="Calibri" w:hAnsi="Calibri" w:eastAsia="Calibri" w:cs="Calibri"/>
+                <w:noProof w:val="0"/>
+                <w:sz w:val="22"/>
+                <w:szCs w:val="22"/>
+                <w:lang w:val="en-US"/>
+              </w:rPr>
+              <w:t>http://www.cata.info/publication/chicago_auto_outlook_archive/</w:t>
+            </w:r>
+          </w:p>
+        </w:tc>
+        <w:tc>
+          <w:tcPr>
+            <w:cnfStyle w:val="000000000000" w:firstRow="0" w:lastRow="0" w:firstColumn="0" w:lastColumn="0" w:oddVBand="0" w:evenVBand="0" w:oddHBand="0" w:evenHBand="0" w:firstRowFirstColumn="0" w:firstRowLastColumn="0" w:lastRowFirstColumn="0" w:lastRowLastColumn="0"/>
+            <w:tcW w:w="2145" w:type="dxa"/>
+            <w:tcMar/>
+          </w:tcPr>
+          <w:p w14:noSpellErr="1">
+            <w:pPr>
+              <w:pStyle w:val="Normal"/>
+            </w:pPr>
+            <w:r>
+              <w:rPr/>
+              <w:t>Car sales data</w:t>
+            </w:r>
+          </w:p>
+        </w:tc>
+        <w:tc>
+          <w:tcPr>
+            <w:cnfStyle w:val="000000000000" w:firstRow="0" w:lastRow="0" w:firstColumn="0" w:lastColumn="0" w:oddVBand="0" w:evenVBand="0" w:oddHBand="0" w:evenHBand="0" w:firstRowFirstColumn="0" w:firstRowLastColumn="0" w:lastRowFirstColumn="0" w:lastRowLastColumn="0"/>
+            <w:tcW w:w="2940" w:type="dxa"/>
+            <w:tcMar/>
+          </w:tcPr>
+          <w:p w14:noSpellErr="1">
+            <w:pPr>
+              <w:pStyle w:val="Normal"/>
+            </w:pPr>
+            <w:r>
+              <w:rPr/>
+              <w:t xml:space="preserve">This dataset contains details of car sales by month. It can be used to determine trends in car sales by company </w:t>
+            </w:r>
+            <w:r>
+              <w:rPr/>
+              <w:t>and determine which cars get more sales.</w:t>
+            </w:r>
+          </w:p>
+        </w:tc>
+        <w:tc>
+          <w:tcPr>
+            <w:cnfStyle w:val="000000000000" w:firstRow="0" w:lastRow="0" w:firstColumn="0" w:lastColumn="0" w:oddVBand="0" w:evenVBand="0" w:oddHBand="0" w:evenHBand="0" w:firstRowFirstColumn="0" w:firstRowLastColumn="0" w:lastRowFirstColumn="0" w:lastRowLastColumn="0"/>
+            <w:tcW w:w="3525" w:type="dxa"/>
+            <w:tcMar/>
+          </w:tcPr>
+          <w:p w14:noSpellErr="1">
+            <w:pPr>
+              <w:pStyle w:val="Normal"/>
+            </w:pPr>
+            <w:r>
+              <w:rPr/>
+              <w:t xml:space="preserve">The dataset can be related to the </w:t>
+            </w:r>
+            <w:r>
+              <w:rPr>
+                <w:u w:val="single"/>
+              </w:rPr>
+              <w:t>C</w:t>
+            </w:r>
+            <w:r>
+              <w:rPr>
+                <w:u w:val="single"/>
+              </w:rPr>
+              <w:t>ensus</w:t>
+            </w:r>
+            <w:r>
+              <w:rPr>
+                <w:u w:val="none"/>
+              </w:rPr>
+              <w:t xml:space="preserve"> dataset to determine what families own what type of cars </w:t>
+            </w:r>
+            <w:r>
+              <w:rPr>
+                <w:u w:val="none"/>
+              </w:rPr>
+              <w:t xml:space="preserve">in </w:t>
+            </w:r>
+            <w:r>
+              <w:rPr>
+                <w:u w:val="none"/>
+              </w:rPr>
+              <w:t>order</w:t>
+            </w:r>
+            <w:r>
+              <w:rPr>
+                <w:u w:val="none"/>
+              </w:rPr>
+              <w:t xml:space="preserve"> to increase sales. It can also be combined with the </w:t>
+            </w:r>
+            <w:r>
+              <w:rPr>
+                <w:u w:val="single"/>
+              </w:rPr>
+              <w:t>D</w:t>
+            </w:r>
+            <w:r>
+              <w:rPr>
+                <w:u w:val="single"/>
+              </w:rPr>
+              <w:t>emographics</w:t>
+            </w:r>
+            <w:r>
+              <w:rPr>
+                <w:u w:val="none"/>
+              </w:rPr>
+              <w:t xml:space="preserve"> dataset to target specific demographics for car sales.</w:t>
+            </w:r>
+            <w:r>
+              <w:rPr>
+                <w:u w:val="none"/>
+              </w:rPr>
+              <w:t xml:space="preserve"> </w:t>
+            </w:r>
           </w:p>
         </w:tc>
       </w:tr>
@@ -251,7 +647,7 @@
         <w:tc>
           <w:tcPr>
             <w:cnfStyle w:val="001000000000" w:firstRow="0" w:lastRow="0" w:firstColumn="1" w:lastColumn="0" w:oddVBand="0" w:evenVBand="0" w:oddHBand="0" w:evenHBand="0" w:firstRowFirstColumn="0" w:firstRowLastColumn="0" w:lastRowFirstColumn="0" w:lastRowLastColumn="0"/>
-            <w:tcW w:w="2700" w:type="dxa"/>
+            <w:tcW w:w="495" w:type="dxa"/>
             <w:tcMar/>
           </w:tcPr>
           <w:p>
@@ -263,7 +659,7 @@
         <w:tc>
           <w:tcPr>
             <w:cnfStyle w:val="000000000000" w:firstRow="0" w:lastRow="0" w:firstColumn="0" w:lastColumn="0" w:oddVBand="0" w:evenVBand="0" w:oddHBand="0" w:evenHBand="0" w:firstRowFirstColumn="0" w:firstRowLastColumn="0" w:lastRowFirstColumn="0" w:lastRowLastColumn="0"/>
-            <w:tcW w:w="2700" w:type="dxa"/>
+            <w:tcW w:w="1695" w:type="dxa"/>
             <w:tcMar/>
           </w:tcPr>
           <w:p>
@@ -275,7 +671,7 @@
         <w:tc>
           <w:tcPr>
             <w:cnfStyle w:val="000000000000" w:firstRow="0" w:lastRow="0" w:firstColumn="0" w:lastColumn="0" w:oddVBand="0" w:evenVBand="0" w:oddHBand="0" w:evenHBand="0" w:firstRowFirstColumn="0" w:firstRowLastColumn="0" w:lastRowFirstColumn="0" w:lastRowLastColumn="0"/>
-            <w:tcW w:w="2700" w:type="dxa"/>
+            <w:tcW w:w="2145" w:type="dxa"/>
             <w:tcMar/>
           </w:tcPr>
           <w:p>
@@ -287,7 +683,19 @@
         <w:tc>
           <w:tcPr>
             <w:cnfStyle w:val="000000000000" w:firstRow="0" w:lastRow="0" w:firstColumn="0" w:lastColumn="0" w:oddVBand="0" w:evenVBand="0" w:oddHBand="0" w:evenHBand="0" w:firstRowFirstColumn="0" w:firstRowLastColumn="0" w:lastRowFirstColumn="0" w:lastRowLastColumn="0"/>
-            <w:tcW w:w="2700" w:type="dxa"/>
+            <w:tcW w:w="2940" w:type="dxa"/>
+            <w:tcMar/>
+          </w:tcPr>
+          <w:p>
+            <w:pPr>
+              <w:pStyle w:val="Normal"/>
+            </w:pPr>
+          </w:p>
+        </w:tc>
+        <w:tc>
+          <w:tcPr>
+            <w:cnfStyle w:val="000000000000" w:firstRow="0" w:lastRow="0" w:firstColumn="0" w:lastColumn="0" w:oddVBand="0" w:evenVBand="0" w:oddHBand="0" w:evenHBand="0" w:firstRowFirstColumn="0" w:firstRowLastColumn="0" w:lastRowFirstColumn="0" w:lastRowLastColumn="0"/>
+            <w:tcW w:w="3525" w:type="dxa"/>
             <w:tcMar/>
           </w:tcPr>
           <w:p>

</xml_diff>